<commit_message>
edit: changed plot from average of all channels to Cz
</commit_message>
<xml_diff>
--- a/Project Plan.docx
+++ b/Project Plan.docx
@@ -199,6 +199,24 @@
     </w:p>
     <w:p>
       <w:pPr>
+        <w:jc w:val="center"/>
+        <w:rPr>
+          <w:sz w:val="56"/>
+          <w:szCs w:val="56"/>
+          <w:u w:val="single"/>
+        </w:rPr>
+      </w:pPr>
+      <w:r>
+        <w:rPr>
+          <w:sz w:val="56"/>
+          <w:szCs w:val="56"/>
+          <w:u w:val="single"/>
+        </w:rPr>
+        <w:t>Outline</w:t>
+      </w:r>
+    </w:p>
+    <w:p>
+      <w:pPr>
         <w:pStyle w:val="ListParagraph"/>
         <w:ind w:left="1080"/>
         <w:jc w:val="center"/>
@@ -208,26 +226,8 @@
           <w:u w:val="single"/>
         </w:rPr>
       </w:pPr>
-      <w:r>
-        <w:rPr>
-          <w:sz w:val="56"/>
-          <w:szCs w:val="56"/>
-          <w:u w:val="single"/>
-        </w:rPr>
-        <w:t>Outline</w:t>
-      </w:r>
-    </w:p>
-    <w:p>
-      <w:pPr>
-        <w:pStyle w:val="ListParagraph"/>
-        <w:ind w:left="1080"/>
-        <w:jc w:val="center"/>
-        <w:rPr>
-          <w:sz w:val="56"/>
-          <w:szCs w:val="56"/>
-          <w:u w:val="single"/>
-        </w:rPr>
-      </w:pPr>
+      <w:bookmarkStart w:id="0" w:name="_GoBack"/>
+      <w:bookmarkEnd w:id="0"/>
     </w:p>
     <w:p>
       <w:pPr>
@@ -3918,8 +3918,6 @@
         </w:rPr>
         <w:t>*Note: in case of a heavy load on the device provided by the university due to limited devices, Milestone 2 can be moved to be in place of milestone 0 or 1.</w:t>
       </w:r>
-      <w:bookmarkStart w:id="0" w:name="_GoBack"/>
-      <w:bookmarkEnd w:id="0"/>
     </w:p>
     <w:sectPr>
       <w:footerReference w:type="default" r:id="rId9"/>
@@ -3997,7 +3995,7 @@
           <w:rPr>
             <w:noProof/>
           </w:rPr>
-          <w:t>4</w:t>
+          <w:t>5</w:t>
         </w:r>
         <w:r>
           <w:rPr>
@@ -5536,7 +5534,7 @@
 </file>
 
 <file path=customXml/itemProps1.xml><?xml version="1.0" encoding="utf-8"?>
-<ds:datastoreItem xmlns:ds="http://schemas.openxmlformats.org/officeDocument/2006/customXml" ds:itemID="{A2705DB9-A4B3-4625-89D5-AE2D4499A342}">
+<ds:datastoreItem xmlns:ds="http://schemas.openxmlformats.org/officeDocument/2006/customXml" ds:itemID="{A3F61F7E-BEA8-4C82-A4BD-85DA261EC600}">
   <ds:schemaRefs>
     <ds:schemaRef ds:uri="http://schemas.openxmlformats.org/officeDocument/2006/bibliography"/>
   </ds:schemaRefs>

</xml_diff>